<commit_message>
Added a changed file to test compare on Word
</commit_message>
<xml_diff>
--- a/Test.docx
+++ b/Test.docx
@@ -4,7 +4,7 @@
   <w:body>
     <w:p>
       <w:r>
-        <w:t>Line 1</w:t>
+        <w:t>Line A</w:t>
       </w:r>
     </w:p>
     <w:p>
@@ -14,12 +14,22 @@
     </w:p>
     <w:p>
       <w:r>
-        <w:t>Line 3</w:t>
+        <w:t>Line C</w:t>
       </w:r>
     </w:p>
     <w:p>
       <w:r>
         <w:t>Line 4</w:t>
+      </w:r>
+    </w:p>
+    <w:p>
+      <w:r>
+        <w:t>Line 5</w:t>
+      </w:r>
+    </w:p>
+    <w:p>
+      <w:r>
+        <w:t>Line 6</w:t>
       </w:r>
       <w:bookmarkStart w:id="0" w:name="_GoBack"/>
       <w:bookmarkEnd w:id="0"/>

</xml_diff>